<commit_message>
Add strategy 7 and 8, edit code
</commit_message>
<xml_diff>
--- a/project_1/manual.docx
+++ b/project_1/manual.docx
@@ -3,8 +3,17 @@
 <w:document xmlns:wpc="http://schemas.microsoft.com/office/word/2010/wordprocessingCanvas" xmlns:mc="http://schemas.openxmlformats.org/markup-compatibility/2006" xmlns:o="urn:schemas-microsoft-com:office:office" xmlns:r="http://schemas.openxmlformats.org/officeDocument/2006/relationships" xmlns:m="http://schemas.openxmlformats.org/officeDocument/2006/math" xmlns:v="urn:schemas-microsoft-com:vml" xmlns:wp14="http://schemas.microsoft.com/office/word/2010/wordprocessingDrawing" xmlns:wp="http://schemas.openxmlformats.org/drawingml/2006/wordprocessingDrawing" xmlns:w10="urn:schemas-microsoft-com:office:word" xmlns:w="http://schemas.openxmlformats.org/wordprocessingml/2006/main" xmlns:w14="http://schemas.microsoft.com/office/word/2010/wordml" xmlns:wpg="http://schemas.microsoft.com/office/word/2010/wordprocessingGroup" xmlns:wpi="http://schemas.microsoft.com/office/word/2010/wordprocessingInk" xmlns:wne="http://schemas.microsoft.com/office/word/2006/wordml" xmlns:wps="http://schemas.microsoft.com/office/word/2010/wordprocessingShape" mc:Ignorable="w14 wp14">
   <w:body>
     <w:p>
-      <w:r>
-        <w:t>Бот имеет 2 режима:</w:t>
+      <w:pPr>
+        <w:spacing w:after="0" w:line="240" w:lineRule="auto"/>
+      </w:pPr>
+      <w:r>
+        <w:t xml:space="preserve">Бот имеет </w:t>
+      </w:r>
+      <w:r>
+        <w:t>3</w:t>
+      </w:r>
+      <w:r>
+        <w:t xml:space="preserve"> режима:</w:t>
       </w:r>
     </w:p>
     <w:p>
@@ -14,6 +23,7 @@
           <w:ilvl w:val="0"/>
           <w:numId w:val="1"/>
         </w:numPr>
+        <w:spacing w:after="0" w:line="240" w:lineRule="auto"/>
       </w:pPr>
       <w:r>
         <w:t>Режим просмотра телефонного справочника организации;</w:t>
@@ -26,6 +36,7 @@
           <w:ilvl w:val="0"/>
           <w:numId w:val="1"/>
         </w:numPr>
+        <w:spacing w:after="0" w:line="240" w:lineRule="auto"/>
       </w:pPr>
       <w:r>
         <w:t>Режим простого калькулятора.</w:t>
@@ -38,12 +49,21 @@
           <w:ilvl w:val="0"/>
           <w:numId w:val="1"/>
         </w:numPr>
+        <w:spacing w:after="0" w:line="240" w:lineRule="auto"/>
       </w:pPr>
       <w:r>
         <w:t>Игра на доверие в монетки</w:t>
       </w:r>
     </w:p>
     <w:p>
+      <w:pPr>
+        <w:spacing w:after="0" w:line="240" w:lineRule="auto"/>
+      </w:pPr>
+    </w:p>
+    <w:p>
+      <w:pPr>
+        <w:spacing w:after="0" w:line="240" w:lineRule="auto"/>
+      </w:pPr>
       <w:r>
         <w:t>По команде/</w:t>
       </w:r>
@@ -58,6 +78,7 @@
     </w:p>
     <w:p>
       <w:pPr>
+        <w:spacing w:after="0" w:line="240" w:lineRule="auto"/>
         <w:jc w:val="center"/>
       </w:pPr>
       <w:r>
@@ -66,7 +87,7 @@
           <w:lang w:eastAsia="ru-RU"/>
         </w:rPr>
         <w:drawing>
-          <wp:inline distT="0" distB="0" distL="0" distR="0" wp14:anchorId="1D973E8F" wp14:editId="32024353">
+          <wp:inline distT="0" distB="0" distL="0" distR="0" wp14:anchorId="24CF31A9" wp14:editId="3BB0D6CB">
             <wp:extent cx="6129159" cy="2303253"/>
             <wp:effectExtent l="0" t="0" r="5080" b="1905"/>
             <wp:docPr id="1" name="Рисунок 1"/>
@@ -103,6 +124,19 @@
       </w:r>
     </w:p>
     <w:p>
+      <w:pPr>
+        <w:spacing w:after="0" w:line="240" w:lineRule="auto"/>
+      </w:pPr>
+    </w:p>
+    <w:p>
+      <w:pPr>
+        <w:spacing w:after="0" w:line="240" w:lineRule="auto"/>
+      </w:pPr>
+    </w:p>
+    <w:p>
+      <w:pPr>
+        <w:spacing w:after="0" w:line="240" w:lineRule="auto"/>
+      </w:pPr>
       <w:r>
         <w:t xml:space="preserve">1. </w:t>
       </w:r>
@@ -120,6 +154,7 @@
     </w:p>
     <w:p>
       <w:pPr>
+        <w:spacing w:after="0" w:line="240" w:lineRule="auto"/>
         <w:jc w:val="center"/>
       </w:pPr>
       <w:r>
@@ -128,7 +163,7 @@
           <w:lang w:eastAsia="ru-RU"/>
         </w:rPr>
         <w:drawing>
-          <wp:inline distT="0" distB="0" distL="0" distR="0" wp14:anchorId="16D65526" wp14:editId="378D60CE">
+          <wp:inline distT="0" distB="0" distL="0" distR="0" wp14:anchorId="3B94CEDD" wp14:editId="56D0D039">
             <wp:extent cx="6060155" cy="4071668"/>
             <wp:effectExtent l="0" t="0" r="0" b="5080"/>
             <wp:docPr id="2" name="Рисунок 2"/>
@@ -165,11 +200,17 @@
       </w:r>
     </w:p>
     <w:p>
+      <w:pPr>
+        <w:spacing w:after="0" w:line="240" w:lineRule="auto"/>
+      </w:pPr>
       <w:r>
         <w:br w:type="page"/>
       </w:r>
     </w:p>
     <w:p>
+      <w:pPr>
+        <w:spacing w:after="0" w:line="240" w:lineRule="auto"/>
+      </w:pPr>
       <w:r>
         <w:lastRenderedPageBreak/>
         <w:t>Просмотр справочника  осуществляется по отделам  путем нажатия соответствующих кнопок.</w:t>
@@ -177,6 +218,7 @@
     </w:p>
     <w:p>
       <w:pPr>
+        <w:spacing w:after="0" w:line="240" w:lineRule="auto"/>
         <w:jc w:val="center"/>
       </w:pPr>
       <w:r>
@@ -185,7 +227,7 @@
           <w:lang w:eastAsia="ru-RU"/>
         </w:rPr>
         <w:drawing>
-          <wp:inline distT="0" distB="0" distL="0" distR="0" wp14:anchorId="1F623CA2" wp14:editId="16BCDFF5">
+          <wp:inline distT="0" distB="0" distL="0" distR="0" wp14:anchorId="11530528" wp14:editId="38F99A03">
             <wp:extent cx="6150634" cy="5969451"/>
             <wp:effectExtent l="0" t="0" r="2540" b="0"/>
             <wp:docPr id="3" name="Рисунок 3"/>
@@ -222,12 +264,31 @@
       </w:r>
     </w:p>
     <w:p>
+      <w:pPr>
+        <w:spacing w:after="0" w:line="240" w:lineRule="auto"/>
+      </w:pPr>
+    </w:p>
+    <w:p>
+      <w:pPr>
+        <w:spacing w:after="0" w:line="240" w:lineRule="auto"/>
+      </w:pPr>
+    </w:p>
+    <w:p>
+      <w:pPr>
+        <w:spacing w:after="0" w:line="240" w:lineRule="auto"/>
+      </w:pPr>
       <w:r>
         <w:t xml:space="preserve">Переход в режим выбора в дальнейшем осуществляется  нажатием кнопки «Главная» </w:t>
       </w:r>
     </w:p>
     <w:p>
       <w:pPr>
+        <w:spacing w:after="0" w:line="240" w:lineRule="auto"/>
+      </w:pPr>
+    </w:p>
+    <w:p>
+      <w:pPr>
+        <w:spacing w:after="0" w:line="240" w:lineRule="auto"/>
         <w:jc w:val="center"/>
       </w:pPr>
       <w:r>
@@ -236,7 +297,7 @@
           <w:lang w:eastAsia="ru-RU"/>
         </w:rPr>
         <w:drawing>
-          <wp:inline distT="0" distB="0" distL="0" distR="0" wp14:anchorId="339BE60A" wp14:editId="494238CF">
+          <wp:inline distT="0" distB="0" distL="0" distR="0" wp14:anchorId="689088E3" wp14:editId="0BE0579E">
             <wp:extent cx="6159260" cy="2477198"/>
             <wp:effectExtent l="0" t="0" r="0" b="0"/>
             <wp:docPr id="8" name="Рисунок 8"/>
@@ -273,11 +334,17 @@
       </w:r>
     </w:p>
     <w:p>
+      <w:pPr>
+        <w:spacing w:after="0" w:line="240" w:lineRule="auto"/>
+      </w:pPr>
       <w:r>
         <w:br w:type="page"/>
       </w:r>
     </w:p>
     <w:p>
+      <w:pPr>
+        <w:spacing w:after="0" w:line="240" w:lineRule="auto"/>
+      </w:pPr>
       <w:r>
         <w:lastRenderedPageBreak/>
         <w:t xml:space="preserve">2. </w:t>
@@ -290,6 +357,12 @@
     </w:p>
     <w:p>
       <w:pPr>
+        <w:spacing w:after="0" w:line="240" w:lineRule="auto"/>
+      </w:pPr>
+    </w:p>
+    <w:p>
+      <w:pPr>
+        <w:spacing w:after="0" w:line="240" w:lineRule="auto"/>
         <w:jc w:val="center"/>
       </w:pPr>
       <w:r>
@@ -298,7 +371,7 @@
           <w:lang w:eastAsia="ru-RU"/>
         </w:rPr>
         <w:drawing>
-          <wp:inline distT="0" distB="0" distL="0" distR="0" wp14:anchorId="7B6EA6F4" wp14:editId="5F07EA3B">
+          <wp:inline distT="0" distB="0" distL="0" distR="0" wp14:anchorId="4A996C9D" wp14:editId="7AE8B29A">
             <wp:extent cx="6038490" cy="3445158"/>
             <wp:effectExtent l="0" t="0" r="635" b="3175"/>
             <wp:docPr id="5" name="Рисунок 5"/>
@@ -335,11 +408,17 @@
       </w:r>
     </w:p>
     <w:p>
+      <w:pPr>
+        <w:spacing w:after="0" w:line="240" w:lineRule="auto"/>
+      </w:pPr>
       <w:r>
         <w:br w:type="page"/>
       </w:r>
     </w:p>
     <w:p>
+      <w:pPr>
+        <w:spacing w:after="0" w:line="240" w:lineRule="auto"/>
+      </w:pPr>
       <w:r>
         <w:lastRenderedPageBreak/>
         <w:t xml:space="preserve">Ввод выражения для вычисления осуществляется нажатием соответствующих кнопок. Результат вычисления и </w:t>
@@ -354,6 +433,9 @@
       </w:r>
     </w:p>
     <w:p>
+      <w:pPr>
+        <w:spacing w:after="0" w:line="240" w:lineRule="auto"/>
+      </w:pPr>
       <w:r>
         <w:t>При ошибочном вводе знак можно удалить кнопкой «</w:t>
       </w:r>
@@ -368,6 +450,7 @@
     </w:p>
     <w:p>
       <w:pPr>
+        <w:spacing w:after="0" w:line="240" w:lineRule="auto"/>
         <w:jc w:val="center"/>
       </w:pPr>
       <w:r>
@@ -376,7 +459,7 @@
           <w:lang w:eastAsia="ru-RU"/>
         </w:rPr>
         <w:drawing>
-          <wp:inline distT="0" distB="0" distL="0" distR="0" wp14:anchorId="5A365555" wp14:editId="1B97A5BA">
+          <wp:inline distT="0" distB="0" distL="0" distR="0" wp14:anchorId="7E017B3F" wp14:editId="19E2154D">
             <wp:extent cx="5058954" cy="8376249"/>
             <wp:effectExtent l="0" t="0" r="8890" b="6350"/>
             <wp:docPr id="6" name="Рисунок 6"/>
@@ -413,11 +496,22 @@
       </w:r>
     </w:p>
     <w:p>
+      <w:pPr>
+        <w:spacing w:after="0" w:line="240" w:lineRule="auto"/>
+      </w:pPr>
       <w:r>
         <w:t>Выход в режим выбора режима осуществляется нажатием кнопки «Главная»</w:t>
       </w:r>
     </w:p>
     <w:p>
+      <w:r>
+        <w:br w:type="page"/>
+      </w:r>
+    </w:p>
+    <w:p>
+      <w:pPr>
+        <w:spacing w:after="0" w:line="240" w:lineRule="auto"/>
+      </w:pPr>
       <w:r>
         <w:lastRenderedPageBreak/>
         <w:t xml:space="preserve">3.  При выборе режима игры в чат </w:t>
@@ -433,6 +527,7 @@
     </w:p>
     <w:p>
       <w:pPr>
+        <w:spacing w:after="0" w:line="240" w:lineRule="auto"/>
         <w:jc w:val="center"/>
       </w:pPr>
       <w:r>
@@ -441,7 +536,7 @@
           <w:lang w:eastAsia="ru-RU"/>
         </w:rPr>
         <w:drawing>
-          <wp:inline distT="0" distB="0" distL="0" distR="0" wp14:anchorId="6CD42991" wp14:editId="63DE916E">
+          <wp:inline distT="0" distB="0" distL="0" distR="0" wp14:anchorId="3C0CED9E" wp14:editId="5704A302">
             <wp:extent cx="5927937" cy="3985404"/>
             <wp:effectExtent l="0" t="0" r="0" b="0"/>
             <wp:docPr id="9" name="Рисунок 9"/>
@@ -482,6 +577,15 @@
         <w:tabs>
           <w:tab w:val="left" w:pos="5651"/>
         </w:tabs>
+        <w:spacing w:after="0" w:line="240" w:lineRule="auto"/>
+      </w:pPr>
+    </w:p>
+    <w:p>
+      <w:pPr>
+        <w:tabs>
+          <w:tab w:val="left" w:pos="5651"/>
+        </w:tabs>
+        <w:spacing w:after="0" w:line="240" w:lineRule="auto"/>
       </w:pPr>
       <w:r>
         <w:t xml:space="preserve">Игрок делает </w:t>
@@ -500,6 +604,7 @@
         <w:tabs>
           <w:tab w:val="left" w:pos="5651"/>
         </w:tabs>
+        <w:spacing w:after="0" w:line="240" w:lineRule="auto"/>
         <w:jc w:val="center"/>
       </w:pPr>
       <w:r>
@@ -508,7 +613,7 @@
           <w:lang w:eastAsia="ru-RU"/>
         </w:rPr>
         <w:drawing>
-          <wp:inline distT="0" distB="0" distL="0" distR="0" wp14:anchorId="55F1EBE3" wp14:editId="3CF3573B">
+          <wp:inline distT="0" distB="0" distL="0" distR="0" wp14:anchorId="0EC29C4C" wp14:editId="5AF2CC26">
             <wp:extent cx="5960922" cy="4865299"/>
             <wp:effectExtent l="0" t="0" r="1905" b="0"/>
             <wp:docPr id="10" name="Рисунок 10"/>
@@ -549,6 +654,23 @@
         <w:tabs>
           <w:tab w:val="left" w:pos="5651"/>
         </w:tabs>
+        <w:spacing w:after="0" w:line="240" w:lineRule="auto"/>
+      </w:pPr>
+    </w:p>
+    <w:p>
+      <w:pPr>
+        <w:tabs>
+          <w:tab w:val="left" w:pos="5651"/>
+        </w:tabs>
+        <w:spacing w:after="0" w:line="240" w:lineRule="auto"/>
+      </w:pPr>
+    </w:p>
+    <w:p>
+      <w:pPr>
+        <w:tabs>
+          <w:tab w:val="left" w:pos="5651"/>
+        </w:tabs>
+        <w:spacing w:after="0" w:line="240" w:lineRule="auto"/>
       </w:pPr>
       <w:r>
         <w:lastRenderedPageBreak/>
@@ -560,6 +682,7 @@
         <w:tabs>
           <w:tab w:val="left" w:pos="5651"/>
         </w:tabs>
+        <w:spacing w:after="0" w:line="240" w:lineRule="auto"/>
         <w:jc w:val="center"/>
       </w:pPr>
       <w:r>
@@ -568,7 +691,7 @@
           <w:lang w:eastAsia="ru-RU"/>
         </w:rPr>
         <w:drawing>
-          <wp:inline distT="0" distB="0" distL="0" distR="0" wp14:anchorId="1CF51A4F" wp14:editId="4F35F041">
+          <wp:inline distT="0" distB="0" distL="0" distR="0" wp14:anchorId="27882391" wp14:editId="2CC9394F">
             <wp:extent cx="5657472" cy="4839419"/>
             <wp:effectExtent l="0" t="0" r="635" b="0"/>
             <wp:docPr id="11" name="Рисунок 11"/>
@@ -609,6 +732,15 @@
         <w:tabs>
           <w:tab w:val="left" w:pos="5651"/>
         </w:tabs>
+        <w:spacing w:after="0" w:line="240" w:lineRule="auto"/>
+      </w:pPr>
+    </w:p>
+    <w:p>
+      <w:pPr>
+        <w:tabs>
+          <w:tab w:val="left" w:pos="5651"/>
+        </w:tabs>
+        <w:spacing w:after="0" w:line="240" w:lineRule="auto"/>
       </w:pPr>
       <w:r>
         <w:t>Выход в главное меню – нажатием кнопки «Главная»</w:t>
@@ -619,6 +751,15 @@
         <w:tabs>
           <w:tab w:val="left" w:pos="5651"/>
         </w:tabs>
+        <w:spacing w:after="0" w:line="240" w:lineRule="auto"/>
+      </w:pPr>
+    </w:p>
+    <w:p>
+      <w:pPr>
+        <w:tabs>
+          <w:tab w:val="left" w:pos="5651"/>
+        </w:tabs>
+        <w:spacing w:after="0" w:line="240" w:lineRule="auto"/>
       </w:pPr>
       <w:r>
         <w:t>При продолжении игры, стратегия бота не меняется, для смены стратегии необходимо войти в режим игры заново с главной страницы.</w:t>
@@ -629,26 +770,36 @@
         <w:tabs>
           <w:tab w:val="left" w:pos="5651"/>
         </w:tabs>
+        <w:spacing w:after="0" w:line="240" w:lineRule="auto"/>
       </w:pPr>
       <w:r>
         <w:t>В игре реализовано 5-ть стратегий игры:</w:t>
       </w:r>
-      <w:r>
-        <w:t xml:space="preserve"> 1-Наивный, 2-Обманщик, 3-Подражатель, 4-Злопамятный, 5- Детектив</w:t>
-      </w:r>
-      <w:r>
-        <w:t>.</w:t>
-      </w:r>
-    </w:p>
-    <w:p>
-      <w:pPr>
-        <w:tabs>
-          <w:tab w:val="left" w:pos="5651"/>
-        </w:tabs>
+    </w:p>
+    <w:p>
+      <w:pPr>
+        <w:tabs>
+          <w:tab w:val="left" w:pos="5651"/>
+        </w:tabs>
+        <w:spacing w:after="0" w:line="240" w:lineRule="auto"/>
       </w:pPr>
       <w:bookmarkStart w:id="0" w:name="_GoBack"/>
       <w:bookmarkEnd w:id="0"/>
       <w:r>
+        <w:t>1-Наивный, 2-Обманщик, 3-Подражатель, 4-Злопамятный, 5- Детектив</w:t>
+      </w:r>
+      <w:r>
+        <w:t>.</w:t>
+      </w:r>
+    </w:p>
+    <w:p>
+      <w:pPr>
+        <w:tabs>
+          <w:tab w:val="left" w:pos="5651"/>
+        </w:tabs>
+        <w:spacing w:after="0" w:line="240" w:lineRule="auto"/>
+      </w:pPr>
+      <w:r>
         <w:t>Выбор стратегии – рандом.</w:t>
       </w:r>
     </w:p>
@@ -657,41 +808,47 @@
         <w:tabs>
           <w:tab w:val="left" w:pos="5651"/>
         </w:tabs>
-      </w:pPr>
-    </w:p>
-    <w:p>
-      <w:pPr>
-        <w:tabs>
-          <w:tab w:val="left" w:pos="5651"/>
-        </w:tabs>
-      </w:pPr>
-    </w:p>
-    <w:p>
-      <w:pPr>
-        <w:tabs>
-          <w:tab w:val="left" w:pos="5651"/>
-        </w:tabs>
-      </w:pPr>
-    </w:p>
-    <w:p>
-      <w:pPr>
-        <w:tabs>
-          <w:tab w:val="left" w:pos="5651"/>
-        </w:tabs>
-      </w:pPr>
-    </w:p>
-    <w:p>
-      <w:pPr>
-        <w:tabs>
-          <w:tab w:val="left" w:pos="5651"/>
-        </w:tabs>
-      </w:pPr>
-    </w:p>
-    <w:p>
-      <w:pPr>
-        <w:tabs>
-          <w:tab w:val="left" w:pos="5651"/>
-        </w:tabs>
+        <w:spacing w:after="0" w:line="240" w:lineRule="auto"/>
+      </w:pPr>
+    </w:p>
+    <w:p>
+      <w:pPr>
+        <w:tabs>
+          <w:tab w:val="left" w:pos="5651"/>
+        </w:tabs>
+        <w:spacing w:after="0" w:line="240" w:lineRule="auto"/>
+      </w:pPr>
+    </w:p>
+    <w:p>
+      <w:pPr>
+        <w:tabs>
+          <w:tab w:val="left" w:pos="5651"/>
+        </w:tabs>
+        <w:spacing w:after="0" w:line="240" w:lineRule="auto"/>
+      </w:pPr>
+    </w:p>
+    <w:p>
+      <w:pPr>
+        <w:tabs>
+          <w:tab w:val="left" w:pos="5651"/>
+        </w:tabs>
+        <w:spacing w:after="0" w:line="240" w:lineRule="auto"/>
+      </w:pPr>
+    </w:p>
+    <w:p>
+      <w:pPr>
+        <w:tabs>
+          <w:tab w:val="left" w:pos="5651"/>
+        </w:tabs>
+        <w:spacing w:after="0" w:line="240" w:lineRule="auto"/>
+      </w:pPr>
+    </w:p>
+    <w:p>
+      <w:pPr>
+        <w:tabs>
+          <w:tab w:val="left" w:pos="5651"/>
+        </w:tabs>
+        <w:spacing w:after="0" w:line="240" w:lineRule="auto"/>
       </w:pPr>
     </w:p>
     <w:sectPr>

</xml_diff>